<commit_message>
Just fixing the guide
</commit_message>
<xml_diff>
--- a/blackjack.docx
+++ b/blackjack.docx
@@ -4,8 +4,10 @@
   <w:body>
     <w:p>
       <w:r>
-        <w:t>The main objective of playing blackjack are to get 21 points in the first two cards, or reach a final score higher than the dealer without going over 21. Lastly let the dealer additional cards to exce</w:t>
-      </w:r>
+        <w:t xml:space="preserve">The main objective of playing blackjack are to get 21 points in the first two cards, or reach a final score higher than the dealer without going over 21. </w:t>
+      </w:r>
+      <w:bookmarkStart w:id="0" w:name="_GoBack"/>
+      <w:bookmarkEnd w:id="0"/>
     </w:p>
     <w:p>
       <w:pPr>
@@ -85,8 +87,6 @@
       <w:r>
         <w:t>r</w:t>
       </w:r>
-      <w:bookmarkStart w:id="0" w:name="_GoBack"/>
-      <w:bookmarkEnd w:id="0"/>
       <w:r>
         <w:t xml:space="preserve"> to 21 than the dealer without exceeding 21. If the player do</w:t>
       </w:r>

</xml_diff>